<commit_message>
'Wat is virtual reality' toegevoegd
</commit_message>
<xml_diff>
--- a/bachproef/Bachelorproef - word versie.docx
+++ b/bachproef/Bachelorproef - word versie.docx
@@ -3472,6 +3472,11 @@
           <w:ilvl w:val="0"/>
           <w:numId w:val="1"/>
         </w:numPr>
+        <w:rPr>
+          <w:rStyle w:val="Hyperlink"/>
+          <w:color w:val="auto"/>
+          <w:u w:val="none"/>
+        </w:rPr>
       </w:pPr>
       <w:hyperlink r:id="rId12" w:history="1">
         <w:r>
@@ -3484,6 +3489,74 @@
     </w:p>
     <w:p>
       <w:pPr>
+        <w:pStyle w:val="Lijstalinea"/>
+        <w:numPr>
+          <w:ilvl w:val="0"/>
+          <w:numId w:val="1"/>
+        </w:numPr>
+      </w:pPr>
+      <w:hyperlink r:id="rId13" w:history="1">
+        <w:r>
+          <w:rPr>
+            <w:rStyle w:val="Hyperlink"/>
+          </w:rPr>
+          <w:t>http://www.explainthatstuff.com/virtualreality.html</w:t>
+        </w:r>
+      </w:hyperlink>
+    </w:p>
+    <w:p>
+      <w:pPr>
+        <w:pStyle w:val="Lijstalinea"/>
+        <w:numPr>
+          <w:ilvl w:val="0"/>
+          <w:numId w:val="1"/>
+        </w:numPr>
+      </w:pPr>
+      <w:hyperlink r:id="rId14" w:history="1">
+        <w:r>
+          <w:rPr>
+            <w:rStyle w:val="Hyperlink"/>
+          </w:rPr>
+          <w:t>https://www.androidauthority.com/virtual-reality-work-702049/</w:t>
+        </w:r>
+      </w:hyperlink>
+    </w:p>
+    <w:p>
+      <w:pPr>
+        <w:pStyle w:val="Lijstalinea"/>
+        <w:numPr>
+          <w:ilvl w:val="0"/>
+          <w:numId w:val="1"/>
+        </w:numPr>
+      </w:pPr>
+      <w:hyperlink r:id="rId15" w:history="1">
+        <w:r>
+          <w:rPr>
+            <w:rStyle w:val="Hyperlink"/>
+          </w:rPr>
+          <w:t>https://nl.wikipedia.org/wiki/Stereoscopie</w:t>
+        </w:r>
+      </w:hyperlink>
+    </w:p>
+    <w:p>
+      <w:pPr>
+        <w:pStyle w:val="Lijstalinea"/>
+        <w:numPr>
+          <w:ilvl w:val="0"/>
+          <w:numId w:val="1"/>
+        </w:numPr>
+      </w:pPr>
+      <w:hyperlink r:id="rId16" w:history="1">
+        <w:r>
+          <w:rPr>
+            <w:rStyle w:val="Hyperlink"/>
+          </w:rPr>
+          <w:t>https://www.loading-human.com/depth-vr-three-dimensions-make-virtual-reality-feel-real/</w:t>
+        </w:r>
+      </w:hyperlink>
+    </w:p>
+    <w:p>
+      <w:pPr>
         <w:pStyle w:val="Kop1"/>
       </w:pPr>
       <w:bookmarkStart w:id="2" w:name="_Toc512368684"/>
@@ -3546,7 +3619,7 @@
         </w:rPr>
         <w:t>3D Coordinates and transforms (</w:t>
       </w:r>
-      <w:hyperlink r:id="rId13" w:anchor="content" w:history="1">
+      <w:hyperlink r:id="rId17" w:anchor="content" w:history="1">
         <w:r>
           <w:rPr>
             <w:rStyle w:val="Hyperlink"/>
@@ -3960,6 +4033,7 @@
     </w:p>
     <w:p>
       <w:r>
+        <w:lastRenderedPageBreak/>
         <w:br w:type="page"/>
       </w:r>
     </w:p>
@@ -4783,8 +4857,6 @@
         <w:t>…?</w:t>
       </w:r>
       <w:bookmarkStart w:id="9" w:name="_Toc512368697"/>
-      <w:bookmarkStart w:id="10" w:name="_GoBack"/>
-      <w:bookmarkEnd w:id="10"/>
     </w:p>
     <w:p>
       <w:pPr>
@@ -4857,6 +4929,12 @@
       <w:proofErr w:type="spellEnd"/>
       <w:r>
         <w:t>.</w:t>
+      </w:r>
+      <w:r>
+        <w:t xml:space="preserve"> </w:t>
+      </w:r>
+      <w:r>
+        <w:t>We zullen dan ook een conclusie kunnen opmaken van dit onderzoek.</w:t>
       </w:r>
     </w:p>
     <w:p>
@@ -4866,75 +4944,530 @@
           <w:lang w:val="en-GB"/>
         </w:rPr>
       </w:pPr>
-      <w:bookmarkStart w:id="11" w:name="_Toc512368698"/>
+      <w:bookmarkStart w:id="10" w:name="_Toc512368698"/>
       <w:r>
         <w:rPr>
           <w:lang w:val="en-GB"/>
         </w:rPr>
         <w:t>Virtual reality</w:t>
       </w:r>
+      <w:bookmarkEnd w:id="10"/>
+    </w:p>
+    <w:p>
+      <w:pPr>
+        <w:pStyle w:val="Kop2"/>
+      </w:pPr>
+      <w:bookmarkStart w:id="11" w:name="_Toc512368699"/>
+      <w:r>
+        <w:t>De werking van VR</w:t>
+      </w:r>
       <w:bookmarkEnd w:id="11"/>
     </w:p>
     <w:p>
-      <w:pPr>
-        <w:pStyle w:val="Kop2"/>
-      </w:pPr>
-      <w:bookmarkStart w:id="12" w:name="_Toc512368699"/>
-      <w:r>
-        <w:t>De werking van VR</w:t>
-      </w:r>
-      <w:bookmarkEnd w:id="12"/>
-    </w:p>
-    <w:p>
-      <w:pPr>
-        <w:pStyle w:val="Kop2"/>
-      </w:pPr>
-      <w:bookmarkStart w:id="13" w:name="_Toc512368700"/>
-      <w:r>
-        <w:t xml:space="preserve">Evolutie van virtual </w:t>
+      <w:r>
+        <w:t xml:space="preserve">In de introductie is al duidelijk gemaakt wat virtual </w:t>
       </w:r>
       <w:proofErr w:type="spellStart"/>
       <w:r>
         <w:t>reality</w:t>
       </w:r>
-      <w:bookmarkEnd w:id="13"/>
-      <w:proofErr w:type="spellEnd"/>
+      <w:proofErr w:type="spellEnd"/>
+      <w:r>
+        <w:t xml:space="preserve"> precies is</w:t>
+      </w:r>
+      <w:r>
+        <w:t>, maar het is ook belangrijk te weten hoe de technologie werkt. Er zal niet te technisch hierop worden ingegaan aangezien dat ook niet het primaire onderwerp is van d</w:t>
+      </w:r>
+      <w:r>
+        <w:t>it onderzoek. Maar het is wel belangrijk om hiervan een beeld te scheppen</w:t>
+      </w:r>
+      <w:r>
+        <w:t>.</w:t>
+      </w:r>
+    </w:p>
+    <w:p>
+      <w:pPr>
+        <w:pStyle w:val="Kop3"/>
+      </w:pPr>
+      <w:r>
+        <w:t>Stereoscopie</w:t>
+      </w:r>
+    </w:p>
+    <w:p>
+      <w:r>
+        <w:t xml:space="preserve">Bij virtuele werkelijkheid wordt er gebruik gemaakt van een illusie. Men gaat dus letterlijk </w:t>
+      </w:r>
+      <w:r>
+        <w:t xml:space="preserve">je brein om te tuin leiden. </w:t>
+      </w:r>
+      <w:r>
+        <w:t xml:space="preserve">Dit doet men ten eerste a.d.h.v. stereoscopie. </w:t>
+      </w:r>
+      <w:r>
+        <w:t xml:space="preserve">Hierbij gaat men diepte meegeven aan een afbeelding. Dit doet men door 2 afbeeldingen vanaf </w:t>
+      </w:r>
+      <w:r>
+        <w:t xml:space="preserve">een verschillende afstand (meestal de afstand tussen de ogen) te maken. Hierna gaat men dit combineren tot </w:t>
+      </w:r>
+      <w:r>
+        <w:t xml:space="preserve">één stereoafbeelding. Deze technologie wordt ook gebruikt bij 3D. </w:t>
+      </w:r>
+    </w:p>
+    <w:p>
+      <w:r>
+        <w:rPr>
+          <w:noProof/>
+        </w:rPr>
+        <w:drawing>
+          <wp:inline distT="0" distB="0" distL="0" distR="0" wp14:anchorId="1DB01DC2" wp14:editId="0513AB76">
+            <wp:extent cx="3917483" cy="2477747"/>
+            <wp:effectExtent l="0" t="0" r="6985" b="0"/>
+            <wp:docPr id="1" name="Afbeelding 1" descr="Afbeeldingsresultaat voor stereoscopie"/>
+            <wp:cNvGraphicFramePr>
+              <a:graphicFrameLocks xmlns:a="http://schemas.openxmlformats.org/drawingml/2006/main" noChangeAspect="1"/>
+            </wp:cNvGraphicFramePr>
+            <a:graphic xmlns:a="http://schemas.openxmlformats.org/drawingml/2006/main">
+              <a:graphicData uri="http://schemas.openxmlformats.org/drawingml/2006/picture">
+                <pic:pic xmlns:pic="http://schemas.openxmlformats.org/drawingml/2006/picture">
+                  <pic:nvPicPr>
+                    <pic:cNvPr id="0" name="Picture 1" descr="Afbeeldingsresultaat voor stereoscopie"/>
+                    <pic:cNvPicPr>
+                      <a:picLocks noChangeAspect="1" noChangeArrowheads="1"/>
+                    </pic:cNvPicPr>
+                  </pic:nvPicPr>
+                  <pic:blipFill>
+                    <a:blip r:embed="rId18">
+                      <a:extLst>
+                        <a:ext uri="{28A0092B-C50C-407E-A947-70E740481C1C}">
+                          <a14:useLocalDpi xmlns:a14="http://schemas.microsoft.com/office/drawing/2010/main" val="0"/>
+                        </a:ext>
+                      </a:extLst>
+                    </a:blip>
+                    <a:srcRect/>
+                    <a:stretch>
+                      <a:fillRect/>
+                    </a:stretch>
+                  </pic:blipFill>
+                  <pic:spPr bwMode="auto">
+                    <a:xfrm>
+                      <a:off x="0" y="0"/>
+                      <a:ext cx="3941463" cy="2492914"/>
+                    </a:xfrm>
+                    <a:prstGeom prst="rect">
+                      <a:avLst/>
+                    </a:prstGeom>
+                    <a:noFill/>
+                    <a:ln>
+                      <a:noFill/>
+                    </a:ln>
+                  </pic:spPr>
+                </pic:pic>
+              </a:graphicData>
+            </a:graphic>
+          </wp:inline>
+        </w:drawing>
+      </w:r>
+    </w:p>
+    <w:p>
+      <w:r>
+        <w:t>Door stereoscopie kan men dus diepte gaan simuleren.</w:t>
+      </w:r>
+      <w:r>
+        <w:t xml:space="preserve"> Hiermee is al een </w:t>
+      </w:r>
+      <w:proofErr w:type="spellStart"/>
+      <w:r>
+        <w:t>een</w:t>
+      </w:r>
+      <w:proofErr w:type="spellEnd"/>
+      <w:r>
+        <w:t xml:space="preserve"> grote voorwaarde voldaan om iets realistisch te laten lijken</w:t>
+      </w:r>
+      <w:r>
+        <w:t xml:space="preserve">, namelijk </w:t>
+      </w:r>
+      <w:proofErr w:type="spellStart"/>
+      <w:r>
+        <w:t>Immersion</w:t>
+      </w:r>
+      <w:proofErr w:type="spellEnd"/>
+      <w:r>
+        <w:t xml:space="preserve"> (</w:t>
+      </w:r>
+      <w:proofErr w:type="spellStart"/>
+      <w:r>
+        <w:t>key</w:t>
+      </w:r>
+      <w:proofErr w:type="spellEnd"/>
+      <w:r>
+        <w:t xml:space="preserve"> </w:t>
+      </w:r>
+      <w:proofErr w:type="spellStart"/>
+      <w:r>
+        <w:t>elements</w:t>
+      </w:r>
+      <w:proofErr w:type="spellEnd"/>
+      <w:r>
+        <w:t xml:space="preserve"> VR)</w:t>
+      </w:r>
+      <w:r>
+        <w:t xml:space="preserve">, </w:t>
+      </w:r>
+      <w:r>
+        <w:t>onderdompeling</w:t>
+      </w:r>
+      <w:r>
+        <w:t xml:space="preserve">. </w:t>
+      </w:r>
+      <w:r>
+        <w:t xml:space="preserve">Zo kan </w:t>
+      </w:r>
+      <w:r>
+        <w:t xml:space="preserve">beter inschatten </w:t>
+      </w:r>
+      <w:r>
+        <w:t>hoe ver</w:t>
+      </w:r>
+      <w:r>
+        <w:t xml:space="preserve"> en hoe groot een object is in de virtuele wereld</w:t>
+      </w:r>
+      <w:r>
+        <w:t>.</w:t>
+      </w:r>
+      <w:r>
+        <w:t xml:space="preserve"> Men kan deze 2 afbeeldingen dan gaan tonen door zo een VR headset. Dit kan op meerdere manieren.</w:t>
+      </w:r>
     </w:p>
     <w:p>
       <w:pPr>
         <w:pStyle w:val="Lijstalinea"/>
         <w:numPr>
           <w:ilvl w:val="0"/>
-          <w:numId w:val="5"/>
+          <w:numId w:val="6"/>
         </w:numPr>
       </w:pPr>
       <w:r>
-        <w:t>Geschiedenis</w:t>
-      </w:r>
-    </w:p>
-    <w:p>
-      <w:pPr>
-        <w:pStyle w:val="Kop2"/>
-      </w:pPr>
-      <w:bookmarkStart w:id="14" w:name="_Toc512368701"/>
-      <w:r>
-        <w:t xml:space="preserve">De mogelijke </w:t>
-      </w:r>
-      <w:proofErr w:type="spellStart"/>
-      <w:r>
-        <w:t>frameworks</w:t>
-      </w:r>
-      <w:bookmarkEnd w:id="14"/>
-      <w:proofErr w:type="spellEnd"/>
+        <w:t xml:space="preserve">Ofwel maakt men gebruik van een smartphone waarbij men dan een headset heeft waarbij gebruik wordt gemaakt van lenzen. Op de smartphone worden er 2 beelden geprojecteerd en </w:t>
+      </w:r>
+      <w:r>
+        <w:t xml:space="preserve">zorgen de lenzen ervoor dat de omgeving ruimer lijkt dan het werkelijk is. Hiermee kan </w:t>
+      </w:r>
+      <w:r>
+        <w:lastRenderedPageBreak/>
+        <w:t xml:space="preserve">men dan op een goedkope manier virtuele realiteit gaan tonen. Maar dit is meestal ten koste van de kwaliteit doordat </w:t>
+      </w:r>
+      <w:r>
+        <w:t>de resolutie op smartphones meestal te laag is voor virtuele werkelijkheid scherp te kunnen weergeven.</w:t>
+      </w:r>
     </w:p>
     <w:p>
       <w:pPr>
         <w:pStyle w:val="Lijstalinea"/>
         <w:numPr>
           <w:ilvl w:val="0"/>
-          <w:numId w:val="5"/>
+          <w:numId w:val="6"/>
         </w:numPr>
       </w:pPr>
+      <w:r>
+        <w:t xml:space="preserve">Daarnaast heeft men de meer geavanceerde virtuele headsets. Hierbij is er per oog een scherm met een hoge resolutie. Deze tonen dan elk hun beeld </w:t>
+      </w:r>
+      <w:r>
+        <w:t xml:space="preserve">en simuleren dan de virtuele omgeving. Deze headsets worden dan ook het meest gebruikt bij </w:t>
+      </w:r>
+      <w:proofErr w:type="spellStart"/>
+      <w:r>
+        <w:t>gaming</w:t>
+      </w:r>
+      <w:proofErr w:type="spellEnd"/>
+      <w:r>
+        <w:t>, maar zijn automatisch ook een pak duurder en vereisen een krachtige computer.</w:t>
+      </w:r>
+    </w:p>
+    <w:p>
+      <w:pPr>
+        <w:pStyle w:val="Kop3"/>
+      </w:pPr>
+      <w:r>
+        <w:t>Virtuele ervaring</w:t>
+      </w:r>
+    </w:p>
+    <w:p>
+      <w:r>
+        <w:t>Het is</w:t>
+      </w:r>
+      <w:r>
+        <w:t xml:space="preserve"> zo dat het niet enkel door de extra dimensie is dat het persé er al als werkelijkheid uitziet. Er zijn nog meerdere</w:t>
+      </w:r>
+      <w:r>
+        <w:t xml:space="preserve"> aspecten waarmee men rekening moet houden bij een virtuele headset. Zo is zijn de beelden per seconde, ofwel frames per second (FPS), van de schermen in die headsets zeer belangrijk. De 2 bekendste virtuele headsets momenteel op de markt, die dan vooral naar </w:t>
+      </w:r>
+      <w:proofErr w:type="spellStart"/>
+      <w:r>
+        <w:t>gaming</w:t>
+      </w:r>
+      <w:proofErr w:type="spellEnd"/>
+      <w:r>
+        <w:t xml:space="preserve"> gericht zijn, is de HTC </w:t>
+      </w:r>
+      <w:proofErr w:type="spellStart"/>
+      <w:r>
+        <w:t>vive</w:t>
+      </w:r>
+      <w:proofErr w:type="spellEnd"/>
+      <w:r>
+        <w:t xml:space="preserve"> en de Oculus </w:t>
+      </w:r>
+      <w:proofErr w:type="spellStart"/>
+      <w:r>
+        <w:t>Rift</w:t>
+      </w:r>
+      <w:proofErr w:type="spellEnd"/>
+      <w:r>
+        <w:t>. Beide headsets</w:t>
+      </w:r>
+      <w:r>
+        <w:t xml:space="preserve"> maken gebruik van een 90Hz scherm. Dat wil zeggen dat er maximaal 90 beelden per seconde kunnen worden weergegeven. Hoe sneller, hoe realistischer.</w:t>
+      </w:r>
+      <w:r>
+        <w:t xml:space="preserve"> Een andere bekende headset, de Playstation VR, draait maar op 60Hz</w:t>
+      </w:r>
+      <w:r>
+        <w:t>, 60 beelden per seconde dus. Dit heeft direct al een grote impact op hoe realistisch iets kan worden weergeven. Bij smartphones kan dit nog lager liggen, tot 30Hz zelfs.</w:t>
+      </w:r>
+    </w:p>
+    <w:p>
+      <w:r>
+        <w:t xml:space="preserve">Wat ook en grote impact kan hebben </w:t>
+      </w:r>
+      <w:r>
+        <w:t xml:space="preserve">op de ervaring is </w:t>
+      </w:r>
+      <w:proofErr w:type="spellStart"/>
+      <w:r>
+        <w:t>latency</w:t>
+      </w:r>
+      <w:proofErr w:type="spellEnd"/>
+      <w:r>
+        <w:t xml:space="preserve">. </w:t>
+      </w:r>
+      <w:proofErr w:type="spellStart"/>
+      <w:r>
+        <w:t>Latency</w:t>
+      </w:r>
+      <w:proofErr w:type="spellEnd"/>
+      <w:r>
+        <w:t xml:space="preserve"> is de hoeveelheid tijd er tussen zit als je een bepaalde input geeft en die dan wordt weergegeven in je virtuele wereld. Om een goed </w:t>
+      </w:r>
+      <w:proofErr w:type="spellStart"/>
+      <w:r>
+        <w:t>vorbeeld</w:t>
+      </w:r>
+      <w:proofErr w:type="spellEnd"/>
+      <w:r>
+        <w:t xml:space="preserve"> te geven. Het moment dat je</w:t>
+      </w:r>
+      <w:r>
+        <w:t xml:space="preserve"> een stap vooruit zet, zal er een bepaalde hoeveel tijd zijn tot je vooruit beweegt in de virtuele wereld</w:t>
+      </w:r>
+      <w:r>
+        <w:t xml:space="preserve">. Een te hoge </w:t>
+      </w:r>
+      <w:proofErr w:type="spellStart"/>
+      <w:r>
+        <w:t>latency</w:t>
+      </w:r>
+      <w:proofErr w:type="spellEnd"/>
+      <w:r>
+        <w:t xml:space="preserve"> kan ervoor zorgen dat de hele virtuele ervaring letterlijk vernietigd wordt</w:t>
+      </w:r>
+      <w:r>
+        <w:t xml:space="preserve">. Zelfs vanaf er al een </w:t>
+      </w:r>
+      <w:proofErr w:type="spellStart"/>
+      <w:r>
+        <w:t>latency</w:t>
+      </w:r>
+      <w:proofErr w:type="spellEnd"/>
+      <w:r>
+        <w:t xml:space="preserve"> is van 20ms zal het menselijk brein duidelijk onderscheidt kunnen maken tussen iets dat echt is en iets dat vals is. Dit zal leiden tot </w:t>
+      </w:r>
+      <w:r>
+        <w:t>motion sickness, iets dat ook voorkomt bij onze moderne manieren van transport zoals autorijden (wagenziekte).</w:t>
+      </w:r>
+      <w:r>
+        <w:t xml:space="preserve"> Het is dus zeer belangrijk dat deze </w:t>
+      </w:r>
+      <w:proofErr w:type="spellStart"/>
+      <w:r>
+        <w:t>latency</w:t>
+      </w:r>
+      <w:proofErr w:type="spellEnd"/>
+      <w:r>
+        <w:t xml:space="preserve"> zo laag mogelijk is.</w:t>
+      </w:r>
+    </w:p>
+    <w:p>
+      <w:r>
+        <w:t xml:space="preserve">Ten laatste is de FOV, field of view ofwel </w:t>
+      </w:r>
+      <w:r>
+        <w:t xml:space="preserve">het </w:t>
+      </w:r>
+      <w:r>
+        <w:t>gezichtsveld</w:t>
+      </w:r>
+      <w:r>
+        <w:t xml:space="preserve"> in de virtuele wereld ook zeer belangrijk. </w:t>
+      </w:r>
+      <w:r>
+        <w:t>Een mens ziet ongeveer 180° rond zich, maar kan oplopen tot 270° als er met de ogen bewogen wordt.</w:t>
+      </w:r>
+      <w:r>
+        <w:t xml:space="preserve"> De meeste headsets hebben maar een gezichtsveld tussen de 90° en 110°, wat dus eigenlijk niet genoeg is. Dit heeft dan ook een grote impact op de virtuele ervaring en kan ook hier leiden tot </w:t>
+      </w:r>
+      <w:r>
+        <w:t>motion sickness.</w:t>
+      </w:r>
+    </w:p>
+    <w:p>
+      <w:r>
+        <w:t xml:space="preserve">Als er dus niet wordt voldaan aan een </w:t>
+      </w:r>
+      <w:r>
+        <w:t xml:space="preserve">hoge </w:t>
+      </w:r>
+      <w:r>
+        <w:t xml:space="preserve">FPS, </w:t>
+      </w:r>
+      <w:r>
+        <w:t>correcte</w:t>
+      </w:r>
+      <w:r>
+        <w:t xml:space="preserve"> FOV en een lage </w:t>
+      </w:r>
+      <w:proofErr w:type="spellStart"/>
+      <w:r>
+        <w:t>latency</w:t>
+      </w:r>
+      <w:proofErr w:type="spellEnd"/>
+      <w:r>
+        <w:t xml:space="preserve"> zal dit </w:t>
+      </w:r>
+      <w:r>
+        <w:t>dus een impact hebben op de virtuele ervaring. Hierdoor ontstaat dan ook motion sickness, wat je dus letterlijk ziek maakt. Het is dus zeer belangrijk aan ontwikkelaars van virtuele applicaties om hiermee rekening te houden. Als een applicatie je ziek maakt</w:t>
+      </w:r>
+      <w:r>
+        <w:t>, dan ga je dat automatisch ook minder of zelfs niet meer gebruiken.</w:t>
+      </w:r>
+    </w:p>
+    <w:p>
+      <w:pPr>
+        <w:pStyle w:val="Kop3"/>
+      </w:pPr>
+      <w:r>
+        <w:t>Interactie me de virtuele wereld</w:t>
+      </w:r>
+    </w:p>
+    <w:p>
+      <w:r>
+        <w:t xml:space="preserve">Vandaag zijn we in staat om een virtuele wereld zeer realistisch weer te geven, maar toch blijf interactie met de virtuele wereld een moeilijk aspect van virtual </w:t>
+      </w:r>
+      <w:proofErr w:type="spellStart"/>
+      <w:r>
+        <w:t>reality</w:t>
+      </w:r>
+      <w:proofErr w:type="spellEnd"/>
+      <w:r>
+        <w:t xml:space="preserve"> en het is nochtans één van de belangrijkste. </w:t>
+      </w:r>
+      <w:r>
+        <w:t>Wat men al sowieso goed doet, is rond je kunnen kijken in de virtuele wereld, dit werd al in de introductie vermeldt en gebeurt aan de hand van een gyroscoop. Maar hoe kan men dan bewegingen van de echte wereld gaan omzetten in die virtuele wereld?</w:t>
+      </w:r>
+    </w:p>
+    <w:p>
+      <w:pPr>
+        <w:pStyle w:val="Geenafstand"/>
+      </w:pPr>
+      <w:r>
+        <w:t xml:space="preserve">Dit kan ten eerste gebeuren aan de hand van </w:t>
+      </w:r>
+      <w:r>
+        <w:t>afstandsbediening</w:t>
+      </w:r>
+      <w:r>
+        <w:t xml:space="preserve">. Men kan gebruik maken van een simpele </w:t>
+      </w:r>
+      <w:r>
+        <w:t>afstandsbediening</w:t>
+      </w:r>
+      <w:r>
+        <w:t xml:space="preserve"> met joystick. Waarbij men dus gewoon in de virtuele wereld gaat bewegen als hoe men dit zou doen in een videospel</w:t>
+      </w:r>
+      <w:r>
+        <w:t xml:space="preserve">, maar dit is natuurlijk niet de perfecte ervaring aangezien er weinig rekening wordt gehouden met hoe de handen bewegen. Een betere oplossing </w:t>
+      </w:r>
+      <w:r>
+        <w:lastRenderedPageBreak/>
+        <w:t xml:space="preserve">hiervoor </w:t>
+      </w:r>
+      <w:r>
+        <w:t xml:space="preserve">waren dan de controllers die ook bewegingen registreren (denk maar aan de Nintendo Wii). </w:t>
+      </w:r>
+      <w:r>
+        <w:t>Dit is al een grote stap vooruit. Verder gaan we hier niet dieper op ingaan.</w:t>
+      </w:r>
+    </w:p>
+    <w:p>
+      <w:pPr>
+        <w:pStyle w:val="Kop2"/>
+      </w:pPr>
+      <w:bookmarkStart w:id="12" w:name="_Toc512368701"/>
+      <w:r>
+        <w:t xml:space="preserve">De mogelijke </w:t>
+      </w:r>
+      <w:proofErr w:type="spellStart"/>
+      <w:r>
+        <w:t>frameworks</w:t>
+      </w:r>
+      <w:bookmarkEnd w:id="12"/>
+      <w:proofErr w:type="spellEnd"/>
+    </w:p>
+    <w:p>
+      <w:r>
+        <w:t xml:space="preserve">Nu we een beeld hebben kunnen schappen van wat Virtual </w:t>
+      </w:r>
+      <w:proofErr w:type="spellStart"/>
+      <w:r>
+        <w:t>Reality</w:t>
+      </w:r>
+      <w:proofErr w:type="spellEnd"/>
+      <w:r>
+        <w:t xml:space="preserve"> precies is en hoe het werkt, kunnen we overgaan naar het technischere deel van dit onderzoek. We gaan eerst even opsommen welke virtual </w:t>
+      </w:r>
+      <w:proofErr w:type="spellStart"/>
+      <w:r>
+        <w:t>reality</w:t>
+      </w:r>
+      <w:proofErr w:type="spellEnd"/>
+      <w:r>
+        <w:t xml:space="preserve"> </w:t>
+      </w:r>
+      <w:proofErr w:type="spellStart"/>
+      <w:r>
+        <w:t>frameworks</w:t>
+      </w:r>
+      <w:proofErr w:type="spellEnd"/>
+      <w:r>
+        <w:t xml:space="preserve"> er momenteel beschikbaar zijn voor ontwikkelaars</w:t>
+      </w:r>
+      <w:r>
+        <w:t>.</w:t>
+      </w:r>
+    </w:p>
+    <w:p>
+      <w:pPr>
+        <w:pStyle w:val="Kop3"/>
+      </w:pPr>
       <w:proofErr w:type="spellStart"/>
       <w:r>
         <w:t>React</w:t>
@@ -4946,11 +5479,7 @@
     </w:p>
     <w:p>
       <w:pPr>
-        <w:pStyle w:val="Lijstalinea"/>
-        <w:numPr>
-          <w:ilvl w:val="0"/>
-          <w:numId w:val="5"/>
-        </w:numPr>
+        <w:pStyle w:val="Kop3"/>
       </w:pPr>
       <w:proofErr w:type="spellStart"/>
       <w:r>
@@ -4960,11 +5489,7 @@
     </w:p>
     <w:p>
       <w:pPr>
-        <w:pStyle w:val="Lijstalinea"/>
-        <w:numPr>
-          <w:ilvl w:val="0"/>
-          <w:numId w:val="5"/>
-        </w:numPr>
+        <w:pStyle w:val="Kop3"/>
       </w:pPr>
       <w:proofErr w:type="spellStart"/>
       <w:r>
@@ -4974,11 +5499,7 @@
     </w:p>
     <w:p>
       <w:pPr>
-        <w:pStyle w:val="Lijstalinea"/>
-        <w:numPr>
-          <w:ilvl w:val="0"/>
-          <w:numId w:val="5"/>
-        </w:numPr>
+        <w:pStyle w:val="Kop3"/>
       </w:pPr>
       <w:r>
         <w:t>Agron.js</w:t>
@@ -4986,11 +5507,7 @@
     </w:p>
     <w:p>
       <w:pPr>
-        <w:pStyle w:val="Lijstalinea"/>
-        <w:numPr>
-          <w:ilvl w:val="0"/>
-          <w:numId w:val="5"/>
-        </w:numPr>
+        <w:pStyle w:val="Kop3"/>
       </w:pPr>
       <w:r>
         <w:t>A-Frame</w:t>
@@ -5000,49 +5517,41 @@
       <w:pPr>
         <w:pStyle w:val="Kop2"/>
       </w:pPr>
-      <w:bookmarkStart w:id="15" w:name="_Toc512368702"/>
+      <w:bookmarkStart w:id="13" w:name="_Toc512368702"/>
       <w:r>
         <w:t>De gevolgen voor de g</w:t>
       </w:r>
       <w:r>
         <w:t>ebruiker</w:t>
       </w:r>
+      <w:bookmarkEnd w:id="13"/>
+    </w:p>
+    <w:p>
+      <w:pPr>
+        <w:pStyle w:val="Kop3"/>
+      </w:pPr>
+      <w:bookmarkStart w:id="14" w:name="_Toc512368703"/>
+      <w:r>
+        <w:t xml:space="preserve">User </w:t>
+      </w:r>
+      <w:proofErr w:type="spellStart"/>
+      <w:r>
+        <w:t>Experience</w:t>
+      </w:r>
+      <w:bookmarkEnd w:id="14"/>
+      <w:proofErr w:type="spellEnd"/>
+    </w:p>
+    <w:p>
+      <w:pPr>
+        <w:pStyle w:val="Kop3"/>
+      </w:pPr>
+      <w:bookmarkStart w:id="15" w:name="_Toc512368704"/>
+      <w:r>
+        <w:t>Fysiek</w:t>
+      </w:r>
+      <w:bookmarkStart w:id="16" w:name="_GoBack"/>
       <w:bookmarkEnd w:id="15"/>
-    </w:p>
-    <w:p>
-      <w:pPr>
-        <w:pStyle w:val="Kop3"/>
-      </w:pPr>
-      <w:bookmarkStart w:id="16" w:name="_Toc512368703"/>
-      <w:r>
-        <w:t xml:space="preserve">User </w:t>
-      </w:r>
-      <w:proofErr w:type="spellStart"/>
-      <w:r>
-        <w:t>Experience</w:t>
-      </w:r>
       <w:bookmarkEnd w:id="16"/>
-      <w:proofErr w:type="spellEnd"/>
-    </w:p>
-    <w:p>
-      <w:pPr>
-        <w:pStyle w:val="Kop3"/>
-      </w:pPr>
-      <w:bookmarkStart w:id="17" w:name="_Toc512368704"/>
-      <w:r>
-        <w:t>Fysiek</w:t>
-      </w:r>
-      <w:bookmarkEnd w:id="17"/>
-    </w:p>
-    <w:p>
-      <w:pPr>
-        <w:pStyle w:val="Kop2"/>
-      </w:pPr>
-      <w:bookmarkStart w:id="18" w:name="_Toc512368705"/>
-      <w:r>
-        <w:t>Toekomst van VR</w:t>
-      </w:r>
-      <w:bookmarkEnd w:id="18"/>
     </w:p>
     <w:p>
       <w:pPr>
@@ -5051,7 +5560,7 @@
           <w:lang w:val="en-GB"/>
         </w:rPr>
       </w:pPr>
-      <w:bookmarkStart w:id="19" w:name="_Toc512368706"/>
+      <w:bookmarkStart w:id="17" w:name="_Toc512368706"/>
       <w:r>
         <w:rPr>
           <w:lang w:val="en-GB"/>
@@ -5064,46 +5573,46 @@
         </w:rPr>
         <w:t>R</w:t>
       </w:r>
+      <w:bookmarkEnd w:id="17"/>
+    </w:p>
+    <w:p>
+      <w:pPr>
+        <w:pStyle w:val="Kop2"/>
+      </w:pPr>
+      <w:bookmarkStart w:id="18" w:name="_Toc512368707"/>
+      <w:r>
+        <w:t>Rea</w:t>
+      </w:r>
+      <w:r>
+        <w:t>ct.js</w:t>
+      </w:r>
+      <w:bookmarkEnd w:id="18"/>
+    </w:p>
+    <w:p>
+      <w:pPr>
+        <w:pStyle w:val="Kop2"/>
+      </w:pPr>
+      <w:bookmarkStart w:id="19" w:name="_Toc512368708"/>
+      <w:r>
+        <w:t xml:space="preserve">Het </w:t>
+      </w:r>
+      <w:r>
+        <w:t>ruimtelijke</w:t>
+      </w:r>
+      <w:r>
+        <w:t xml:space="preserve"> systeem</w:t>
+      </w:r>
       <w:bookmarkEnd w:id="19"/>
     </w:p>
     <w:p>
       <w:pPr>
         <w:pStyle w:val="Kop2"/>
       </w:pPr>
-      <w:bookmarkStart w:id="20" w:name="_Toc512368707"/>
-      <w:r>
-        <w:t>Rea</w:t>
-      </w:r>
-      <w:r>
-        <w:t>ct.js</w:t>
+      <w:bookmarkStart w:id="20" w:name="_Toc512368709"/>
+      <w:r>
+        <w:t>Enkele belangrijke componenten</w:t>
       </w:r>
       <w:bookmarkEnd w:id="20"/>
-    </w:p>
-    <w:p>
-      <w:pPr>
-        <w:pStyle w:val="Kop2"/>
-      </w:pPr>
-      <w:bookmarkStart w:id="21" w:name="_Toc512368708"/>
-      <w:r>
-        <w:t xml:space="preserve">Het </w:t>
-      </w:r>
-      <w:r>
-        <w:t>ruimtelijke</w:t>
-      </w:r>
-      <w:r>
-        <w:t xml:space="preserve"> systeem</w:t>
-      </w:r>
-      <w:bookmarkEnd w:id="21"/>
-    </w:p>
-    <w:p>
-      <w:pPr>
-        <w:pStyle w:val="Kop2"/>
-      </w:pPr>
-      <w:bookmarkStart w:id="22" w:name="_Toc512368709"/>
-      <w:r>
-        <w:t>Enkele belangrijke componenten</w:t>
-      </w:r>
-      <w:bookmarkEnd w:id="22"/>
     </w:p>
     <w:p>
       <w:pPr>
@@ -5156,7 +5665,7 @@
           <w:lang w:val="en-GB"/>
         </w:rPr>
       </w:pPr>
-      <w:bookmarkStart w:id="23" w:name="_Toc512368710"/>
+      <w:bookmarkStart w:id="21" w:name="_Toc512368710"/>
       <w:r>
         <w:rPr>
           <w:lang w:val="en-GB"/>
@@ -5170,192 +5679,192 @@
         <w:br/>
         <w:t>Developing in VR</w:t>
       </w:r>
+      <w:bookmarkEnd w:id="21"/>
+    </w:p>
+    <w:p>
+      <w:proofErr w:type="spellStart"/>
+      <w:r>
+        <w:t>Hotloading</w:t>
+      </w:r>
+      <w:proofErr w:type="spellEnd"/>
+      <w:r>
+        <w:t xml:space="preserve"> </w:t>
+      </w:r>
+      <w:proofErr w:type="spellStart"/>
+      <w:r>
+        <w:t>etc</w:t>
+      </w:r>
+      <w:proofErr w:type="spellEnd"/>
+    </w:p>
+    <w:p>
+      <w:pPr>
+        <w:pStyle w:val="Kop2"/>
+      </w:pPr>
+      <w:bookmarkStart w:id="22" w:name="_Toc512368711"/>
+      <w:r>
+        <w:t>Ondersteunde hardware/software</w:t>
+      </w:r>
+      <w:bookmarkEnd w:id="22"/>
+    </w:p>
+    <w:p>
+      <w:r>
+        <w:t>Dieper ingaan op de browsers</w:t>
+      </w:r>
+    </w:p>
+    <w:p>
+      <w:pPr>
+        <w:pStyle w:val="Kop2"/>
+      </w:pPr>
+      <w:bookmarkStart w:id="23" w:name="_Toc512368712"/>
+      <w:r>
+        <w:t>Prestatie</w:t>
+      </w:r>
+      <w:r>
+        <w:t>s</w:t>
+      </w:r>
       <w:bookmarkEnd w:id="23"/>
     </w:p>
     <w:p>
-      <w:proofErr w:type="spellStart"/>
-      <w:r>
-        <w:t>Hotloading</w:t>
-      </w:r>
-      <w:proofErr w:type="spellEnd"/>
-      <w:r>
-        <w:t xml:space="preserve"> </w:t>
-      </w:r>
-      <w:proofErr w:type="spellStart"/>
-      <w:r>
-        <w:t>etc</w:t>
-      </w:r>
-      <w:proofErr w:type="spellEnd"/>
+      <w:r>
+        <w:t>Benodigde hardware</w:t>
+      </w:r>
+    </w:p>
+    <w:p>
+      <w:pPr>
+        <w:pStyle w:val="Kop1"/>
+      </w:pPr>
+      <w:bookmarkStart w:id="24" w:name="_Toc512368713"/>
+      <w:r>
+        <w:t>De apps</w:t>
+      </w:r>
+      <w:bookmarkEnd w:id="24"/>
     </w:p>
     <w:p>
       <w:pPr>
         <w:pStyle w:val="Kop2"/>
       </w:pPr>
-      <w:bookmarkStart w:id="24" w:name="_Toc512368711"/>
-      <w:r>
-        <w:t>Ondersteunde hardware/software</w:t>
-      </w:r>
-      <w:bookmarkEnd w:id="24"/>
-    </w:p>
-    <w:p>
-      <w:r>
-        <w:t>Dieper ingaan op de browsers</w:t>
-      </w:r>
+      <w:bookmarkStart w:id="25" w:name="_Toc512368714"/>
+      <w:r>
+        <w:t>App 1</w:t>
+      </w:r>
+      <w:bookmarkEnd w:id="25"/>
     </w:p>
     <w:p>
       <w:pPr>
         <w:pStyle w:val="Kop2"/>
       </w:pPr>
-      <w:bookmarkStart w:id="25" w:name="_Toc512368712"/>
-      <w:r>
-        <w:t>Prestatie</w:t>
-      </w:r>
-      <w:r>
-        <w:t>s</w:t>
-      </w:r>
-      <w:bookmarkEnd w:id="25"/>
-    </w:p>
-    <w:p>
-      <w:r>
-        <w:t>Benodigde hardware</w:t>
-      </w:r>
-    </w:p>
+      <w:bookmarkStart w:id="26" w:name="_Toc512368715"/>
+      <w:r>
+        <w:t>App 2</w:t>
+      </w:r>
+      <w:bookmarkEnd w:id="26"/>
+    </w:p>
+    <w:p>
+      <w:pPr>
+        <w:pStyle w:val="Kop2"/>
+      </w:pPr>
+      <w:bookmarkStart w:id="27" w:name="_Toc512368716"/>
+      <w:r>
+        <w:t>App 3</w:t>
+      </w:r>
+      <w:bookmarkEnd w:id="27"/>
+    </w:p>
+    <w:p/>
     <w:p>
       <w:pPr>
         <w:pStyle w:val="Kop1"/>
       </w:pPr>
-      <w:bookmarkStart w:id="26" w:name="_Toc512368713"/>
+      <w:bookmarkStart w:id="28" w:name="_Toc512368717"/>
       <w:r>
         <w:lastRenderedPageBreak/>
-        <w:t>De apps</w:t>
-      </w:r>
-      <w:bookmarkEnd w:id="26"/>
+        <w:t>Conclusie</w:t>
+      </w:r>
+      <w:bookmarkEnd w:id="28"/>
     </w:p>
     <w:p>
       <w:pPr>
         <w:pStyle w:val="Kop2"/>
       </w:pPr>
-      <w:bookmarkStart w:id="27" w:name="_Toc512368714"/>
-      <w:r>
-        <w:t>App 1</w:t>
-      </w:r>
-      <w:bookmarkEnd w:id="27"/>
+      <w:bookmarkStart w:id="29" w:name="_Toc512368718"/>
+      <w:r>
+        <w:t>Ervaring voor de gebruikers</w:t>
+      </w:r>
+      <w:bookmarkEnd w:id="29"/>
     </w:p>
     <w:p>
       <w:pPr>
         <w:pStyle w:val="Kop2"/>
       </w:pPr>
-      <w:bookmarkStart w:id="28" w:name="_Toc512368715"/>
-      <w:r>
-        <w:t>App 2</w:t>
-      </w:r>
-      <w:bookmarkEnd w:id="28"/>
+      <w:bookmarkStart w:id="30" w:name="_Toc512368719"/>
+      <w:r>
+        <w:t xml:space="preserve">Mogelijke doeleinden </w:t>
+      </w:r>
+      <w:proofErr w:type="spellStart"/>
+      <w:r>
+        <w:t>reactVR</w:t>
+      </w:r>
+      <w:bookmarkEnd w:id="30"/>
+      <w:proofErr w:type="spellEnd"/>
     </w:p>
     <w:p>
       <w:pPr>
         <w:pStyle w:val="Kop2"/>
       </w:pPr>
-      <w:bookmarkStart w:id="29" w:name="_Toc512368716"/>
-      <w:r>
-        <w:t>App 3</w:t>
-      </w:r>
-      <w:bookmarkEnd w:id="29"/>
-    </w:p>
-    <w:p/>
+      <w:bookmarkStart w:id="31" w:name="_Toc512368720"/>
+      <w:r>
+        <w:t xml:space="preserve">Huidige stand van zaken van het </w:t>
+      </w:r>
+      <w:proofErr w:type="spellStart"/>
+      <w:r>
+        <w:t>framework</w:t>
+      </w:r>
+      <w:bookmarkEnd w:id="31"/>
+      <w:proofErr w:type="spellEnd"/>
+    </w:p>
+    <w:p>
+      <w:pPr>
+        <w:pStyle w:val="Kop2"/>
+      </w:pPr>
+      <w:bookmarkStart w:id="32" w:name="_Toc512368721"/>
+      <w:r>
+        <w:t xml:space="preserve">De </w:t>
+      </w:r>
+      <w:proofErr w:type="spellStart"/>
+      <w:r>
+        <w:t>performantie</w:t>
+      </w:r>
+      <w:bookmarkEnd w:id="32"/>
+      <w:proofErr w:type="spellEnd"/>
+    </w:p>
     <w:p>
       <w:pPr>
         <w:pStyle w:val="Kop1"/>
       </w:pPr>
-      <w:bookmarkStart w:id="30" w:name="_Toc512368717"/>
-      <w:r>
-        <w:t>Conclusie</w:t>
-      </w:r>
-      <w:bookmarkEnd w:id="30"/>
-    </w:p>
-    <w:p>
-      <w:pPr>
-        <w:pStyle w:val="Kop2"/>
-      </w:pPr>
-      <w:bookmarkStart w:id="31" w:name="_Toc512368718"/>
-      <w:r>
-        <w:t>Ervaring voor de gebruikers</w:t>
-      </w:r>
-      <w:bookmarkEnd w:id="31"/>
-    </w:p>
-    <w:p>
-      <w:pPr>
-        <w:pStyle w:val="Kop2"/>
-      </w:pPr>
-      <w:bookmarkStart w:id="32" w:name="_Toc512368719"/>
-      <w:r>
-        <w:t xml:space="preserve">Mogelijke doeleinden </w:t>
-      </w:r>
-      <w:proofErr w:type="spellStart"/>
-      <w:r>
-        <w:t>reactVR</w:t>
-      </w:r>
-      <w:bookmarkEnd w:id="32"/>
-      <w:proofErr w:type="spellEnd"/>
-    </w:p>
-    <w:p>
-      <w:pPr>
-        <w:pStyle w:val="Kop2"/>
-      </w:pPr>
-      <w:bookmarkStart w:id="33" w:name="_Toc512368720"/>
-      <w:r>
-        <w:t xml:space="preserve">Huidige stand van zaken van het </w:t>
-      </w:r>
-      <w:proofErr w:type="spellStart"/>
-      <w:r>
-        <w:t>framework</w:t>
+      <w:bookmarkStart w:id="33" w:name="_Toc512368722"/>
+      <w:r>
+        <w:t>Bilbiografie</w:t>
       </w:r>
       <w:bookmarkEnd w:id="33"/>
-      <w:proofErr w:type="spellEnd"/>
-    </w:p>
-    <w:p>
-      <w:pPr>
-        <w:pStyle w:val="Kop2"/>
-      </w:pPr>
-      <w:bookmarkStart w:id="34" w:name="_Toc512368721"/>
-      <w:r>
-        <w:t xml:space="preserve">De </w:t>
-      </w:r>
-      <w:proofErr w:type="spellStart"/>
-      <w:r>
-        <w:t>performantie</w:t>
+    </w:p>
+    <w:p>
+      <w:pPr>
+        <w:pStyle w:val="Kop1"/>
+      </w:pPr>
+      <w:bookmarkStart w:id="34" w:name="_Toc512368723"/>
+      <w:r>
+        <w:t>Lijst van figuren</w:t>
       </w:r>
       <w:bookmarkEnd w:id="34"/>
-      <w:proofErr w:type="spellEnd"/>
     </w:p>
     <w:p>
       <w:pPr>
         <w:pStyle w:val="Kop1"/>
       </w:pPr>
-      <w:bookmarkStart w:id="35" w:name="_Toc512368722"/>
-      <w:r>
-        <w:t>Bilbiografie</w:t>
+      <w:bookmarkStart w:id="35" w:name="_Toc512368724"/>
+      <w:r>
+        <w:t>Lijst van tabellen</w:t>
       </w:r>
       <w:bookmarkEnd w:id="35"/>
-    </w:p>
-    <w:p>
-      <w:pPr>
-        <w:pStyle w:val="Kop1"/>
-      </w:pPr>
-      <w:bookmarkStart w:id="36" w:name="_Toc512368723"/>
-      <w:r>
-        <w:t>Lijst van figuren</w:t>
-      </w:r>
-      <w:bookmarkEnd w:id="36"/>
-    </w:p>
-    <w:p>
-      <w:pPr>
-        <w:pStyle w:val="Kop1"/>
-      </w:pPr>
-      <w:bookmarkStart w:id="37" w:name="_Toc512368724"/>
-      <w:r>
-        <w:t>Lijst van tabellen</w:t>
-      </w:r>
-      <w:bookmarkEnd w:id="37"/>
     </w:p>
     <w:sectPr>
       <w:pgSz w:w="11906" w:h="16838"/>
@@ -5573,6 +6082,119 @@
     </w:lvl>
   </w:abstractNum>
   <w:abstractNum w:abstractNumId="2" w15:restartNumberingAfterBreak="0">
+    <w:nsid w:val="228A31ED"/>
+    <w:multiLevelType w:val="hybridMultilevel"/>
+    <w:tmpl w:val="0734BDF4"/>
+    <w:lvl w:ilvl="0" w:tplc="08130001">
+      <w:start w:val="1"/>
+      <w:numFmt w:val="bullet"/>
+      <w:lvlText w:val=""/>
+      <w:lvlJc w:val="left"/>
+      <w:pPr>
+        <w:ind w:left="720" w:hanging="360"/>
+      </w:pPr>
+      <w:rPr>
+        <w:rFonts w:ascii="Symbol" w:hAnsi="Symbol" w:hint="default"/>
+      </w:rPr>
+    </w:lvl>
+    <w:lvl w:ilvl="1" w:tplc="08130003" w:tentative="1">
+      <w:start w:val="1"/>
+      <w:numFmt w:val="bullet"/>
+      <w:lvlText w:val="o"/>
+      <w:lvlJc w:val="left"/>
+      <w:pPr>
+        <w:ind w:left="1440" w:hanging="360"/>
+      </w:pPr>
+      <w:rPr>
+        <w:rFonts w:ascii="Courier New" w:hAnsi="Courier New" w:cs="Courier New" w:hint="default"/>
+      </w:rPr>
+    </w:lvl>
+    <w:lvl w:ilvl="2" w:tplc="08130005" w:tentative="1">
+      <w:start w:val="1"/>
+      <w:numFmt w:val="bullet"/>
+      <w:lvlText w:val=""/>
+      <w:lvlJc w:val="left"/>
+      <w:pPr>
+        <w:ind w:left="2160" w:hanging="360"/>
+      </w:pPr>
+      <w:rPr>
+        <w:rFonts w:ascii="Wingdings" w:hAnsi="Wingdings" w:hint="default"/>
+      </w:rPr>
+    </w:lvl>
+    <w:lvl w:ilvl="3" w:tplc="08130001" w:tentative="1">
+      <w:start w:val="1"/>
+      <w:numFmt w:val="bullet"/>
+      <w:lvlText w:val=""/>
+      <w:lvlJc w:val="left"/>
+      <w:pPr>
+        <w:ind w:left="2880" w:hanging="360"/>
+      </w:pPr>
+      <w:rPr>
+        <w:rFonts w:ascii="Symbol" w:hAnsi="Symbol" w:hint="default"/>
+      </w:rPr>
+    </w:lvl>
+    <w:lvl w:ilvl="4" w:tplc="08130003" w:tentative="1">
+      <w:start w:val="1"/>
+      <w:numFmt w:val="bullet"/>
+      <w:lvlText w:val="o"/>
+      <w:lvlJc w:val="left"/>
+      <w:pPr>
+        <w:ind w:left="3600" w:hanging="360"/>
+      </w:pPr>
+      <w:rPr>
+        <w:rFonts w:ascii="Courier New" w:hAnsi="Courier New" w:cs="Courier New" w:hint="default"/>
+      </w:rPr>
+    </w:lvl>
+    <w:lvl w:ilvl="5" w:tplc="08130005" w:tentative="1">
+      <w:start w:val="1"/>
+      <w:numFmt w:val="bullet"/>
+      <w:lvlText w:val=""/>
+      <w:lvlJc w:val="left"/>
+      <w:pPr>
+        <w:ind w:left="4320" w:hanging="360"/>
+      </w:pPr>
+      <w:rPr>
+        <w:rFonts w:ascii="Wingdings" w:hAnsi="Wingdings" w:hint="default"/>
+      </w:rPr>
+    </w:lvl>
+    <w:lvl w:ilvl="6" w:tplc="08130001" w:tentative="1">
+      <w:start w:val="1"/>
+      <w:numFmt w:val="bullet"/>
+      <w:lvlText w:val=""/>
+      <w:lvlJc w:val="left"/>
+      <w:pPr>
+        <w:ind w:left="5040" w:hanging="360"/>
+      </w:pPr>
+      <w:rPr>
+        <w:rFonts w:ascii="Symbol" w:hAnsi="Symbol" w:hint="default"/>
+      </w:rPr>
+    </w:lvl>
+    <w:lvl w:ilvl="7" w:tplc="08130003" w:tentative="1">
+      <w:start w:val="1"/>
+      <w:numFmt w:val="bullet"/>
+      <w:lvlText w:val="o"/>
+      <w:lvlJc w:val="left"/>
+      <w:pPr>
+        <w:ind w:left="5760" w:hanging="360"/>
+      </w:pPr>
+      <w:rPr>
+        <w:rFonts w:ascii="Courier New" w:hAnsi="Courier New" w:cs="Courier New" w:hint="default"/>
+      </w:rPr>
+    </w:lvl>
+    <w:lvl w:ilvl="8" w:tplc="08130005" w:tentative="1">
+      <w:start w:val="1"/>
+      <w:numFmt w:val="bullet"/>
+      <w:lvlText w:val=""/>
+      <w:lvlJc w:val="left"/>
+      <w:pPr>
+        <w:ind w:left="6480" w:hanging="360"/>
+      </w:pPr>
+      <w:rPr>
+        <w:rFonts w:ascii="Wingdings" w:hAnsi="Wingdings" w:hint="default"/>
+      </w:rPr>
+    </w:lvl>
+  </w:abstractNum>
+  <w:abstractNum w:abstractNumId="3" w15:restartNumberingAfterBreak="0">
     <w:nsid w:val="297362D4"/>
     <w:multiLevelType w:val="hybridMultilevel"/>
     <w:tmpl w:val="4F025AC0"/>
@@ -5685,7 +6307,7 @@
       </w:rPr>
     </w:lvl>
   </w:abstractNum>
-  <w:abstractNum w:abstractNumId="3" w15:restartNumberingAfterBreak="0">
+  <w:abstractNum w:abstractNumId="4" w15:restartNumberingAfterBreak="0">
     <w:nsid w:val="63BB5B1C"/>
     <w:multiLevelType w:val="hybridMultilevel"/>
     <w:tmpl w:val="395264A2"/>
@@ -5798,7 +6420,7 @@
       </w:rPr>
     </w:lvl>
   </w:abstractNum>
-  <w:abstractNum w:abstractNumId="4" w15:restartNumberingAfterBreak="0">
+  <w:abstractNum w:abstractNumId="5" w15:restartNumberingAfterBreak="0">
     <w:nsid w:val="73C4079C"/>
     <w:multiLevelType w:val="hybridMultilevel"/>
     <w:tmpl w:val="3CDE6506"/>
@@ -5912,19 +6534,22 @@
     </w:lvl>
   </w:abstractNum>
   <w:num w:numId="1">
-    <w:abstractNumId w:val="4"/>
+    <w:abstractNumId w:val="5"/>
   </w:num>
   <w:num w:numId="2">
     <w:abstractNumId w:val="1"/>
   </w:num>
   <w:num w:numId="3">
-    <w:abstractNumId w:val="2"/>
+    <w:abstractNumId w:val="3"/>
   </w:num>
   <w:num w:numId="4">
     <w:abstractNumId w:val="0"/>
   </w:num>
   <w:num w:numId="5">
-    <w:abstractNumId w:val="3"/>
+    <w:abstractNumId w:val="4"/>
+  </w:num>
+  <w:num w:numId="6">
+    <w:abstractNumId w:val="2"/>
   </w:num>
 </w:numbering>
 </file>
@@ -6610,6 +7235,15 @@
       <w:ind w:left="440"/>
     </w:pPr>
   </w:style>
+  <w:style w:type="paragraph" w:styleId="Geenafstand">
+    <w:name w:val="No Spacing"/>
+    <w:uiPriority w:val="1"/>
+    <w:qFormat/>
+    <w:rsid w:val="005C6E75"/>
+    <w:pPr>
+      <w:spacing w:after="0" w:line="240" w:lineRule="auto"/>
+    </w:pPr>
+  </w:style>
 </w:styles>
 </file>
 
@@ -6913,7 +7547,7 @@
 </file>
 
 <file path=customXml/itemProps1.xml><?xml version="1.0" encoding="utf-8"?>
-<ds:datastoreItem xmlns:ds="http://schemas.openxmlformats.org/officeDocument/2006/customXml" ds:itemID="{B7D1DF3D-F951-428C-9238-8733BF49C0BF}">
+<ds:datastoreItem xmlns:ds="http://schemas.openxmlformats.org/officeDocument/2006/customXml" ds:itemID="{AE7200C7-4BA4-44DC-AA5D-32A5641D3332}">
   <ds:schemaRefs>
     <ds:schemaRef ds:uri="http://schemas.openxmlformats.org/officeDocument/2006/bibliography"/>
   </ds:schemaRefs>

</xml_diff>

<commit_message>
Alles naar tex overgezet en structuur verbeterd
</commit_message>
<xml_diff>
--- a/bachproef/Bachelorproef - word versie.docx
+++ b/bachproef/Bachelorproef - word versie.docx
@@ -5258,16 +5258,19 @@
       <w:r>
         <w:t xml:space="preserve"> is de hoeveelheid tijd er tussen zit als je een bepaalde input geeft en die dan wordt weergegeven in je virtuele wereld. Om een goed </w:t>
       </w:r>
-      <w:proofErr w:type="spellStart"/>
-      <w:r>
-        <w:t>vorbeeld</w:t>
-      </w:r>
-      <w:proofErr w:type="spellEnd"/>
+      <w:r>
+        <w:t>voorbeeld</w:t>
+      </w:r>
       <w:r>
         <w:t xml:space="preserve"> te geven. Het moment dat je</w:t>
       </w:r>
       <w:r>
-        <w:t xml:space="preserve"> een stap vooruit zet, zal er een bepaalde hoeveel tijd zijn tot je vooruit beweegt in de virtuele wereld</w:t>
+        <w:t xml:space="preserve"> een stap vooruit zet, zal er een bepaalde hoeveel tijd zijn tot je vooruit bewe</w:t>
+      </w:r>
+      <w:bookmarkStart w:id="12" w:name="_GoBack"/>
+      <w:bookmarkEnd w:id="12"/>
+      <w:r>
+        <w:t>egt in de virtuele wereld</w:t>
       </w:r>
       <w:r>
         <w:t xml:space="preserve">. Een te hoge </w:t>
@@ -5398,10 +5401,7 @@
         <w:t xml:space="preserve">. Men kan gebruik maken van een simpele </w:t>
       </w:r>
       <w:r>
-        <w:t>afstandsbediening</w:t>
-      </w:r>
-      <w:r>
-        <w:t xml:space="preserve"> met joystick. Waarbij men dus gewoon in de virtuele wereld gaat bewegen als hoe men dit zou doen in een videospel</w:t>
+        <w:t>afstandsbediening met joystick. Waarbij men dus gewoon in de virtuele wereld gaat bewegen als hoe men dit zou doen in een videospel</w:t>
       </w:r>
       <w:r>
         <w:t xml:space="preserve">, maar dit is natuurlijk niet de perfecte ervaring aangezien er weinig rekening wordt gehouden met hoe de handen bewegen. Een betere oplossing </w:t>
@@ -5421,7 +5421,7 @@
       <w:pPr>
         <w:pStyle w:val="Kop2"/>
       </w:pPr>
-      <w:bookmarkStart w:id="12" w:name="_Toc512368701"/>
+      <w:bookmarkStart w:id="13" w:name="_Toc512368701"/>
       <w:r>
         <w:t xml:space="preserve">De mogelijke </w:t>
       </w:r>
@@ -5429,7 +5429,7 @@
       <w:r>
         <w:t>frameworks</w:t>
       </w:r>
-      <w:bookmarkEnd w:id="12"/>
+      <w:bookmarkEnd w:id="13"/>
       <w:proofErr w:type="spellEnd"/>
     </w:p>
     <w:p>
@@ -5478,11 +5478,43 @@
       </w:r>
     </w:p>
     <w:p>
+      <w:proofErr w:type="spellStart"/>
+      <w:r>
+        <w:t>React</w:t>
+      </w:r>
+      <w:proofErr w:type="spellEnd"/>
+      <w:r>
+        <w:t xml:space="preserve"> VR is het </w:t>
+      </w:r>
+      <w:proofErr w:type="spellStart"/>
+      <w:r>
+        <w:t>framework</w:t>
+      </w:r>
+      <w:proofErr w:type="spellEnd"/>
+      <w:r>
+        <w:t xml:space="preserve"> waar deze </w:t>
+      </w:r>
+      <w:proofErr w:type="spellStart"/>
+      <w:r>
+        <w:t>bachelorproef</w:t>
+      </w:r>
+      <w:proofErr w:type="spellEnd"/>
+      <w:r>
+        <w:t xml:space="preserve"> overgaat. Ik ga hier dus momenteel ook niet dieper op ingaan.</w:t>
+      </w:r>
+    </w:p>
+    <w:p>
       <w:pPr>
         <w:pStyle w:val="Kop3"/>
-      </w:pPr>
-      <w:proofErr w:type="spellStart"/>
-      <w:r>
+        <w:rPr>
+          <w:lang w:val="en-GB"/>
+        </w:rPr>
+      </w:pPr>
+      <w:proofErr w:type="spellStart"/>
+      <w:r>
+        <w:rPr>
+          <w:lang w:val="en-GB"/>
+        </w:rPr>
         <w:t>WebVR</w:t>
       </w:r>
       <w:proofErr w:type="spellEnd"/>
@@ -5490,26 +5522,42 @@
     <w:p>
       <w:pPr>
         <w:pStyle w:val="Kop3"/>
-      </w:pPr>
-      <w:proofErr w:type="spellStart"/>
-      <w:r>
+        <w:rPr>
+          <w:lang w:val="en-GB"/>
+        </w:rPr>
+      </w:pPr>
+      <w:r>
+        <w:rPr>
+          <w:lang w:val="en-GB"/>
+        </w:rPr>
         <w:t>Primrose</w:t>
       </w:r>
-      <w:proofErr w:type="spellEnd"/>
     </w:p>
     <w:p>
       <w:pPr>
         <w:pStyle w:val="Kop3"/>
-      </w:pPr>
-      <w:r>
+        <w:rPr>
+          <w:lang w:val="en-GB"/>
+        </w:rPr>
+      </w:pPr>
+      <w:r>
+        <w:rPr>
+          <w:lang w:val="en-GB"/>
+        </w:rPr>
         <w:t>Agron.js</w:t>
       </w:r>
     </w:p>
     <w:p>
       <w:pPr>
         <w:pStyle w:val="Kop3"/>
-      </w:pPr>
-      <w:r>
+        <w:rPr>
+          <w:lang w:val="en-GB"/>
+        </w:rPr>
+      </w:pPr>
+      <w:r>
+        <w:rPr>
+          <w:lang w:val="en-GB"/>
+        </w:rPr>
         <w:t>A-Frame</w:t>
       </w:r>
     </w:p>
@@ -5517,20 +5565,20 @@
       <w:pPr>
         <w:pStyle w:val="Kop2"/>
       </w:pPr>
-      <w:bookmarkStart w:id="13" w:name="_Toc512368702"/>
+      <w:bookmarkStart w:id="14" w:name="_Toc512368702"/>
       <w:r>
         <w:t>De gevolgen voor de g</w:t>
       </w:r>
       <w:r>
         <w:t>ebruiker</w:t>
       </w:r>
-      <w:bookmarkEnd w:id="13"/>
+      <w:bookmarkEnd w:id="14"/>
     </w:p>
     <w:p>
       <w:pPr>
         <w:pStyle w:val="Kop3"/>
       </w:pPr>
-      <w:bookmarkStart w:id="14" w:name="_Toc512368703"/>
+      <w:bookmarkStart w:id="15" w:name="_Toc512368703"/>
       <w:r>
         <w:t xml:space="preserve">User </w:t>
       </w:r>
@@ -5538,19 +5586,17 @@
       <w:r>
         <w:t>Experience</w:t>
       </w:r>
-      <w:bookmarkEnd w:id="14"/>
+      <w:bookmarkEnd w:id="15"/>
       <w:proofErr w:type="spellEnd"/>
     </w:p>
     <w:p>
       <w:pPr>
         <w:pStyle w:val="Kop3"/>
       </w:pPr>
-      <w:bookmarkStart w:id="15" w:name="_Toc512368704"/>
+      <w:bookmarkStart w:id="16" w:name="_Toc512368704"/>
       <w:r>
         <w:t>Fysiek</w:t>
       </w:r>
-      <w:bookmarkStart w:id="16" w:name="_GoBack"/>
-      <w:bookmarkEnd w:id="15"/>
       <w:bookmarkEnd w:id="16"/>
     </w:p>
     <w:p>
@@ -7547,7 +7593,7 @@
 </file>
 
 <file path=customXml/itemProps1.xml><?xml version="1.0" encoding="utf-8"?>
-<ds:datastoreItem xmlns:ds="http://schemas.openxmlformats.org/officeDocument/2006/customXml" ds:itemID="{AE7200C7-4BA4-44DC-AA5D-32A5641D3332}">
+<ds:datastoreItem xmlns:ds="http://schemas.openxmlformats.org/officeDocument/2006/customXml" ds:itemID="{42032A5D-04C1-45EE-BB67-9D1D6E850121}">
   <ds:schemaRefs>
     <ds:schemaRef ds:uri="http://schemas.openxmlformats.org/officeDocument/2006/bibliography"/>
   </ds:schemaRefs>

</xml_diff>